<commit_message>
Revert "commit AP05, TrusteeEP_05"
This reverts commit c813ab11b3ce035aaa347b2ba88076f040d6271a.

Conflicts:
	campaign/TrusteeEP_05/TrusteeEP_05_Original.xlsx
</commit_message>
<xml_diff>
--- a/campaign/Advance Poll Kit/Advanced Poll Phone Scripts.docx
+++ b/campaign/Advance Poll Kit/Advanced Poll Phone Scripts.docx
@@ -1,6 +1,6 @@
 
 <file path=word/document.xml><?xml version="1.0" encoding="utf-8"?>
-<w:document xmlns:ve="http://schemas.openxmlformats.org/markup-compatibility/2006" xmlns:o="urn:schemas-microsoft-com:office:office" xmlns:r="http://schemas.openxmlformats.org/officeDocument/2006/relationships" xmlns:m="http://schemas.openxmlformats.org/officeDocument/2006/math" xmlns:v="urn:schemas-microsoft-com:vml" xmlns:wp="http://schemas.openxmlformats.org/drawingml/2006/wordprocessingDrawing" xmlns:w10="urn:schemas-microsoft-com:office:word" xmlns:w="http://schemas.openxmlformats.org/wordprocessingml/2006/main" xmlns:wne="http://schemas.microsoft.com/office/word/2006/wordml">
+<w:document xmlns:mo="http://schemas.microsoft.com/office/mac/office/2008/main" xmlns:ve="http://schemas.openxmlformats.org/markup-compatibility/2006" xmlns:mv="urn:schemas-microsoft-com:mac:vml" xmlns:o="urn:schemas-microsoft-com:office:office" xmlns:r="http://schemas.openxmlformats.org/officeDocument/2006/relationships" xmlns:m="http://schemas.openxmlformats.org/officeDocument/2006/math" xmlns:v="urn:schemas-microsoft-com:vml" xmlns:wp="http://schemas.openxmlformats.org/drawingml/2006/wordprocessingDrawing" xmlns:w10="urn:schemas-microsoft-com:office:word" xmlns:w="http://schemas.openxmlformats.org/wordprocessingml/2006/main" xmlns:wne="http://schemas.microsoft.com/office/word/2006/wordml">
   <w:body>
     <w:p>
       <w:pPr>
@@ -127,7 +127,31 @@
           <w:szCs w:val="26"/>
           <w:shd w:val="clear" w:color="auto" w:fill="FFFFFF"/>
         </w:rPr>
-        <w:t>say Ridgewood Public School (7207 Cambrett Drive).</w:t>
+        <w:t xml:space="preserve">say Ridgewood Public School (7207 </w:t>
+      </w:r>
+      <w:proofErr w:type="spellStart"/>
+      <w:r>
+        <w:rPr>
+          <w:rFonts w:ascii="Times New Roman" w:hAnsi="Times New Roman"/>
+          <w:b/>
+          <w:color w:val="212121"/>
+          <w:sz w:val="26"/>
+          <w:szCs w:val="26"/>
+          <w:shd w:val="clear" w:color="auto" w:fill="FFFFFF"/>
+        </w:rPr>
+        <w:t>Cambrett</w:t>
+      </w:r>
+      <w:proofErr w:type="spellEnd"/>
+      <w:r>
+        <w:rPr>
+          <w:rFonts w:ascii="Times New Roman" w:hAnsi="Times New Roman"/>
+          <w:b/>
+          <w:color w:val="212121"/>
+          <w:sz w:val="26"/>
+          <w:szCs w:val="26"/>
+          <w:shd w:val="clear" w:color="auto" w:fill="FFFFFF"/>
+        </w:rPr>
+        <w:t xml:space="preserve"> Drive).</w:t>
       </w:r>
     </w:p>
     <w:p>
@@ -174,7 +198,25 @@
           <w:b/>
           <w:sz w:val="26"/>
         </w:rPr>
-        <w:t xml:space="preserve">Frank McKechnie Community </w:t>
+        <w:t xml:space="preserve">Frank </w:t>
+      </w:r>
+      <w:proofErr w:type="spellStart"/>
+      <w:r>
+        <w:rPr>
+          <w:rFonts w:ascii="Times New Roman" w:hAnsi="Times New Roman"/>
+          <w:b/>
+          <w:sz w:val="26"/>
+        </w:rPr>
+        <w:t>McKechnie</w:t>
+      </w:r>
+      <w:proofErr w:type="spellEnd"/>
+      <w:r>
+        <w:rPr>
+          <w:rFonts w:ascii="Times New Roman" w:hAnsi="Times New Roman"/>
+          <w:b/>
+          <w:sz w:val="26"/>
+        </w:rPr>
+        <w:t xml:space="preserve"> Community </w:t>
       </w:r>
       <w:r>
         <w:rPr>
@@ -198,64 +240,59 @@
       <w:pPr>
         <w:rPr>
           <w:rFonts w:ascii="Times New Roman" w:hAnsi="Times New Roman"/>
-          <w:sz w:val="26"/>
-        </w:rPr>
-      </w:pPr>
-      <w:r>
-        <w:rPr>
-          <w:rFonts w:ascii="Times New Roman" w:hAnsi="Times New Roman"/>
-          <w:sz w:val="26"/>
-        </w:rPr>
-        <w:t>There are multiple entries in the excel file that indicated several person in the same house hold with same phone number, you only need to call once!</w:t>
-      </w:r>
-    </w:p>
-    <w:p>
-      <w:pPr>
-        <w:rPr>
-          <w:rFonts w:ascii="Times New Roman" w:hAnsi="Times New Roman"/>
-          <w:b/>
-          <w:sz w:val="26"/>
-        </w:rPr>
-      </w:pPr>
-    </w:p>
-    <w:p>
-      <w:pPr>
-        <w:rPr>
-          <w:rFonts w:ascii="Times New Roman" w:hAnsi="Times New Roman"/>
-          <w:b/>
-          <w:sz w:val="26"/>
-        </w:rPr>
-      </w:pPr>
-    </w:p>
-    <w:p>
-      <w:pPr>
-        <w:rPr>
-          <w:rFonts w:ascii="Times New Roman" w:hAnsi="Times New Roman"/>
-          <w:color w:val="212121"/>
-          <w:sz w:val="26"/>
-          <w:szCs w:val="26"/>
-          <w:shd w:val="clear" w:color="auto" w:fill="FFFFFF"/>
-        </w:rPr>
-      </w:pPr>
-      <w:r>
-        <w:rPr>
-          <w:rFonts w:ascii="Times New Roman" w:hAnsi="Times New Roman"/>
-          <w:color w:val="212121"/>
-          <w:sz w:val="26"/>
-          <w:szCs w:val="26"/>
-          <w:shd w:val="clear" w:color="auto" w:fill="FFFFFF"/>
-        </w:rPr>
-        <w:t>Hi is this (Read Out the Voter’s First Name and Last Name from the Excel File) I am calling regarding the Municipal Election</w:t>
-      </w:r>
-      <w:r>
-        <w:rPr>
-          <w:rFonts w:ascii="Times New Roman" w:hAnsi="Times New Roman"/>
-          <w:color w:val="212121"/>
-          <w:sz w:val="26"/>
-          <w:szCs w:val="26"/>
-          <w:shd w:val="clear" w:color="auto" w:fill="FFFFFF"/>
-        </w:rPr>
-        <w:t xml:space="preserve">? </w:t>
+          <w:b/>
+          <w:sz w:val="26"/>
+        </w:rPr>
+      </w:pPr>
+    </w:p>
+    <w:p>
+      <w:pPr>
+        <w:rPr>
+          <w:rFonts w:ascii="Times New Roman" w:hAnsi="Times New Roman"/>
+          <w:b/>
+          <w:sz w:val="26"/>
+        </w:rPr>
+      </w:pPr>
+    </w:p>
+    <w:p>
+      <w:pPr>
+        <w:rPr>
+          <w:rFonts w:ascii="Times New Roman" w:hAnsi="Times New Roman"/>
+          <w:color w:val="212121"/>
+          <w:sz w:val="26"/>
+          <w:szCs w:val="26"/>
+          <w:shd w:val="clear" w:color="auto" w:fill="FFFFFF"/>
+        </w:rPr>
+      </w:pPr>
+      <w:r>
+        <w:rPr>
+          <w:rFonts w:ascii="Times New Roman" w:hAnsi="Times New Roman"/>
+          <w:color w:val="212121"/>
+          <w:sz w:val="26"/>
+          <w:szCs w:val="26"/>
+          <w:shd w:val="clear" w:color="auto" w:fill="FFFFFF"/>
+        </w:rPr>
+        <w:t>I am calling o</w:t>
+      </w:r>
+      <w:r>
+        <w:rPr>
+          <w:rFonts w:ascii="Times New Roman" w:hAnsi="Times New Roman"/>
+          <w:color w:val="212121"/>
+          <w:sz w:val="26"/>
+          <w:szCs w:val="26"/>
+          <w:shd w:val="clear" w:color="auto" w:fill="FFFFFF"/>
+        </w:rPr>
+        <w:t>n behalf of Karen Lin</w:t>
+      </w:r>
+      <w:r>
+        <w:rPr>
+          <w:rFonts w:ascii="Times New Roman" w:hAnsi="Times New Roman"/>
+          <w:color w:val="212121"/>
+          <w:sz w:val="26"/>
+          <w:szCs w:val="26"/>
+          <w:shd w:val="clear" w:color="auto" w:fill="FFFFFF"/>
+        </w:rPr>
+        <w:t xml:space="preserve">. </w:t>
       </w:r>
     </w:p>
     <w:p>
@@ -449,109 +486,18 @@
         <w:rPr>
           <w:rFonts w:ascii="Times New Roman" w:hAnsi="Times New Roman"/>
           <w:b/>
-          <w:sz w:val="26"/>
-        </w:rPr>
-      </w:pPr>
-      <w:r>
-        <w:rPr>
-          <w:rFonts w:ascii="Times New Roman" w:hAnsi="Times New Roman"/>
-          <w:sz w:val="26"/>
-        </w:rPr>
-        <w:t>We are cal</w:t>
-      </w:r>
-      <w:r>
-        <w:rPr>
-          <w:rFonts w:ascii="Times New Roman" w:hAnsi="Times New Roman"/>
-          <w:sz w:val="26"/>
-        </w:rPr>
-        <w:t xml:space="preserve">ling these people because they, </w:t>
-      </w:r>
-      <w:r>
-        <w:rPr>
-          <w:rFonts w:ascii="Times New Roman" w:hAnsi="Times New Roman"/>
-          <w:sz w:val="26"/>
-        </w:rPr>
-        <w:t>or someone in their household has previously stated that they will support Karen in the election.</w:t>
-      </w:r>
-      <w:r>
-        <w:rPr>
-          <w:rFonts w:ascii="Times New Roman" w:hAnsi="Times New Roman"/>
-          <w:b/>
-          <w:sz w:val="26"/>
-        </w:rPr>
-        <w:t xml:space="preserve"> If someone sounds confused or said they never said so, you can say “A member of the campaign team previously spok</w:t>
-      </w:r>
-      <w:r>
-        <w:rPr>
-          <w:rFonts w:ascii="Times New Roman" w:hAnsi="Times New Roman"/>
-          <w:b/>
-          <w:sz w:val="26"/>
-        </w:rPr>
-        <w:t>e with someone in your house</w:t>
-      </w:r>
-      <w:r>
-        <w:rPr>
-          <w:rFonts w:ascii="Times New Roman" w:hAnsi="Times New Roman"/>
-          <w:b/>
-          <w:sz w:val="26"/>
-        </w:rPr>
-        <w:t xml:space="preserve">, and they </w:t>
-      </w:r>
-      <w:r>
-        <w:rPr>
-          <w:rFonts w:ascii="Times New Roman" w:hAnsi="Times New Roman"/>
-          <w:b/>
-          <w:sz w:val="26"/>
-        </w:rPr>
-        <w:t>liked Karen’s platform. They said</w:t>
-      </w:r>
-      <w:r>
-        <w:rPr>
-          <w:rFonts w:ascii="Times New Roman" w:hAnsi="Times New Roman"/>
-          <w:b/>
-          <w:sz w:val="26"/>
-        </w:rPr>
-        <w:t xml:space="preserve"> will </w:t>
-      </w:r>
-      <w:r>
-        <w:rPr>
-          <w:rFonts w:ascii="Times New Roman" w:hAnsi="Times New Roman"/>
-          <w:b/>
-          <w:sz w:val="26"/>
-        </w:rPr>
-        <w:t>vote for</w:t>
-      </w:r>
-      <w:r>
-        <w:rPr>
-          <w:rFonts w:ascii="Times New Roman" w:hAnsi="Times New Roman"/>
-          <w:b/>
-          <w:sz w:val="26"/>
-        </w:rPr>
-        <w:t xml:space="preserve"> Karen.” If there’s</w:t>
-      </w:r>
-      <w:r>
-        <w:rPr>
-          <w:rFonts w:ascii="Times New Roman" w:hAnsi="Times New Roman"/>
-          <w:b/>
-          <w:sz w:val="26"/>
-        </w:rPr>
-        <w:t xml:space="preserve"> still </w:t>
-      </w:r>
-      <w:r>
-        <w:rPr>
-          <w:rFonts w:ascii="Times New Roman" w:hAnsi="Times New Roman"/>
-          <w:b/>
-          <w:sz w:val="26"/>
-        </w:rPr>
-        <w:t xml:space="preserve"> </w:t>
-      </w:r>
-      <w:r>
-        <w:rPr>
-          <w:rFonts w:ascii="Times New Roman" w:hAnsi="Times New Roman"/>
-          <w:b/>
-          <w:sz w:val="26"/>
-        </w:rPr>
-        <w:t>too much confusion- let it go.</w:t>
+          <w:i/>
+          <w:sz w:val="26"/>
+        </w:rPr>
+      </w:pPr>
+      <w:r>
+        <w:rPr>
+          <w:rFonts w:ascii="Times New Roman" w:hAnsi="Times New Roman"/>
+          <w:b/>
+          <w:i/>
+          <w:sz w:val="26"/>
+        </w:rPr>
+        <w:t>We are calling these people because they, or someone in their household has previously stated that they will support Karen in the election. If someone sounds confused or said they never said so, you can say “A member of the campaign team previously spoke with someone in your household, and they stated that they will support Karen.” If there’s too much confusion- let it go.</w:t>
       </w:r>
     </w:p>
     <w:p>
@@ -652,7 +598,7 @@
     </w:rPrDefault>
     <w:pPrDefault/>
   </w:docDefaults>
-  <w:latentStyles w:defLockedState="0" w:defUIPriority="99" w:defSemiHidden="1" w:defUnhideWhenUsed="1" w:defQFormat="0" w:count="267">
+  <w:latentStyles w:defLockedState="0" w:defUIPriority="99" w:defSemiHidden="1" w:defUnhideWhenUsed="1" w:defQFormat="0" w:count="276">
     <w:lsdException w:name="Normal" w:semiHidden="0" w:uiPriority="0" w:unhideWhenUsed="0" w:qFormat="1"/>
     <w:lsdException w:name="heading 1" w:semiHidden="0" w:uiPriority="9" w:unhideWhenUsed="0" w:qFormat="1"/>
     <w:lsdException w:name="heading 2" w:uiPriority="9" w:qFormat="1"/>
@@ -798,13 +744,11 @@
   </w:style>
   <w:style w:type="character" w:default="1" w:styleId="DefaultParagraphFont">
     <w:name w:val="Default Paragraph Font"/>
-    <w:uiPriority w:val="1"/>
     <w:semiHidden/>
     <w:unhideWhenUsed/>
   </w:style>
   <w:style w:type="table" w:default="1" w:styleId="TableNormal">
     <w:name w:val="Normal Table"/>
-    <w:uiPriority w:val="99"/>
     <w:semiHidden/>
     <w:unhideWhenUsed/>
     <w:qFormat/>
@@ -820,7 +764,6 @@
   </w:style>
   <w:style w:type="numbering" w:default="1" w:styleId="NoList">
     <w:name w:val="No List"/>
-    <w:uiPriority w:val="99"/>
     <w:semiHidden/>
     <w:unhideWhenUsed/>
   </w:style>
@@ -835,7 +778,7 @@
         <a:sysClr val="windowText" lastClr="000000"/>
       </a:dk1>
       <a:lt1>
-        <a:sysClr val="window" lastClr="78DC78"/>
+        <a:sysClr val="window" lastClr="FFFFFF"/>
       </a:lt1>
       <a:dk2>
         <a:srgbClr val="1F497D"/>

</xml_diff>